<commit_message>
Update Messages, Google Inbox
</commit_message>
<xml_diff>
--- a/wordart/Google Inbox.docx
+++ b/wordart/Google Inbox.docx
@@ -1,10 +1,8 @@
 
 <file path=word/document.xml><?xml version="1.0" encoding="utf-8"?>
-<w:document xmlns:wpc="http://schemas.microsoft.com/office/word/2010/wordprocessingCanvas" xmlns:cx="http://schemas.microsoft.com/office/drawing/2014/chartex" xmlns:cx1="http://schemas.microsoft.com/office/drawing/2015/9/8/chartex" xmlns:cx2="http://schemas.microsoft.com/office/drawing/2015/10/21/chartex" xmlns:cx3="http://schemas.microsoft.com/office/drawing/2016/5/9/chartex" xmlns:cx4="http://schemas.microsoft.com/office/drawing/2016/5/10/chartex" xmlns:cx5="http://schemas.microsoft.com/office/drawing/2016/5/11/chartex" xmlns:cx6="http://schemas.microsoft.com/office/drawing/2016/5/12/chartex" xmlns:cx7="http://schemas.microsoft.com/office/drawing/2016/5/13/chartex" xmlns:cx8="http://schemas.microsoft.com/office/drawing/2016/5/14/chartex" xmlns:mc="http://schemas.openxmlformats.org/markup-compatibility/2006" xmlns:aink="http://schemas.microsoft.com/office/drawing/2016/ink" xmlns:o="urn:schemas-microsoft-com:office:office" xmlns:r="http://schemas.openxmlformats.org/officeDocument/2006/relationships" xmlns:m="http://schemas.openxmlformats.org/officeDocument/2006/math" xmlns:v="urn:schemas-microsoft-com:vml" xmlns:wp14="http://schemas.microsoft.com/office/word/2010/wordprocessingDrawing" xmlns:wp="http://schemas.openxmlformats.org/drawingml/2006/wordprocessingDrawing" xmlns:w10="urn:schemas-microsoft-com:office:word" xmlns:w="http://schemas.openxmlformats.org/wordprocessingml/2006/main" xmlns:w14="http://schemas.microsoft.com/office/word/2010/wordml" xmlns:w15="http://schemas.microsoft.com/office/word/2012/wordml" xmlns:w16se="http://schemas.microsoft.com/office/word/2015/wordml/symex" xmlns:wpg="http://schemas.microsoft.com/office/word/2010/wordprocessingGroup" xmlns:wpi="http://schemas.microsoft.com/office/word/2010/wordprocessingInk" xmlns:wne="http://schemas.microsoft.com/office/word/2006/wordml" xmlns:wps="http://schemas.microsoft.com/office/word/2010/wordprocessingShape" mc:Ignorable="w14 w15 w16se wp14">
+<w:document xmlns:wpc="http://schemas.microsoft.com/office/word/2010/wordprocessingCanvas" xmlns:cx="http://schemas.microsoft.com/office/drawing/2014/chartex" xmlns:cx1="http://schemas.microsoft.com/office/drawing/2015/9/8/chartex" xmlns:cx2="http://schemas.microsoft.com/office/drawing/2015/10/21/chartex" xmlns:cx3="http://schemas.microsoft.com/office/drawing/2016/5/9/chartex" xmlns:cx4="http://schemas.microsoft.com/office/drawing/2016/5/10/chartex" xmlns:cx5="http://schemas.microsoft.com/office/drawing/2016/5/11/chartex" xmlns:cx6="http://schemas.microsoft.com/office/drawing/2016/5/12/chartex" xmlns:cx7="http://schemas.microsoft.com/office/drawing/2016/5/13/chartex" xmlns:cx8="http://schemas.microsoft.com/office/drawing/2016/5/14/chartex" xmlns:mc="http://schemas.openxmlformats.org/markup-compatibility/2006" xmlns:aink="http://schemas.microsoft.com/office/drawing/2016/ink" xmlns:am3d="http://schemas.microsoft.com/office/drawing/2017/model3d" xmlns:o="urn:schemas-microsoft-com:office:office" xmlns:r="http://schemas.openxmlformats.org/officeDocument/2006/relationships" xmlns:m="http://schemas.openxmlformats.org/officeDocument/2006/math" xmlns:v="urn:schemas-microsoft-com:vml" xmlns:wp14="http://schemas.microsoft.com/office/word/2010/wordprocessingDrawing" xmlns:wp="http://schemas.openxmlformats.org/drawingml/2006/wordprocessingDrawing" xmlns:w10="urn:schemas-microsoft-com:office:word" xmlns:w="http://schemas.openxmlformats.org/wordprocessingml/2006/main" xmlns:w14="http://schemas.microsoft.com/office/word/2010/wordml" xmlns:w15="http://schemas.microsoft.com/office/word/2012/wordml" xmlns:w16cex="http://schemas.microsoft.com/office/word/2018/wordml/cex" xmlns:w16cid="http://schemas.microsoft.com/office/word/2016/wordml/cid" xmlns:w16="http://schemas.microsoft.com/office/word/2018/wordml" xmlns:w16sdtdh="http://schemas.microsoft.com/office/word/2020/wordml/sdtdatahash" xmlns:w16se="http://schemas.microsoft.com/office/word/2015/wordml/symex" xmlns:wpg="http://schemas.microsoft.com/office/word/2010/wordprocessingGroup" xmlns:wpi="http://schemas.microsoft.com/office/word/2010/wordprocessingInk" xmlns:wne="http://schemas.microsoft.com/office/word/2006/wordml" xmlns:wps="http://schemas.microsoft.com/office/word/2010/wordprocessingShape" mc:Ignorable="w14 w15 w16se w16cid w16 w16cex w16sdtdh wp14">
   <w:body>
     <w:p>
-      <w:bookmarkStart w:id="0" w:name="_GoBack"/>
-      <w:bookmarkEnd w:id="0"/>
       <w:r>
         <w:rPr>
           <w:noProof/>
@@ -12,16 +10,247 @@
         <mc:AlternateContent>
           <mc:Choice Requires="wps">
             <w:drawing>
-              <wp:anchor distT="0" distB="0" distL="114300" distR="114300" simplePos="0" relativeHeight="251658238" behindDoc="0" locked="0" layoutInCell="1" allowOverlap="1">
+              <wp:anchor distT="0" distB="0" distL="114300" distR="114300" simplePos="0" relativeHeight="251669504" behindDoc="0" locked="0" layoutInCell="1" allowOverlap="1" wp14:anchorId="1EB1B1E6" wp14:editId="77E22BA4">
                 <wp:simplePos x="0" y="0"/>
                 <wp:positionH relativeFrom="column">
-                  <wp:posOffset>2407920</wp:posOffset>
+                  <wp:posOffset>828988</wp:posOffset>
                 </wp:positionH>
                 <wp:positionV relativeFrom="paragraph">
-                  <wp:posOffset>731520</wp:posOffset>
+                  <wp:posOffset>3743011</wp:posOffset>
                 </wp:positionV>
-                <wp:extent cx="1711960" cy="2392680"/>
-                <wp:effectExtent l="0" t="0" r="2540" b="7620"/>
+                <wp:extent cx="3521947" cy="317661"/>
+                <wp:effectExtent l="0" t="0" r="2540" b="6350"/>
+                <wp:wrapNone/>
+                <wp:docPr id="12" name="Rectangle 12"/>
+                <wp:cNvGraphicFramePr/>
+                <a:graphic xmlns:a="http://schemas.openxmlformats.org/drawingml/2006/main">
+                  <a:graphicData uri="http://schemas.microsoft.com/office/word/2010/wordprocessingShape">
+                    <wps:wsp>
+                      <wps:cNvSpPr/>
+                      <wps:spPr>
+                        <a:xfrm>
+                          <a:off x="0" y="0"/>
+                          <a:ext cx="3521947" cy="317661"/>
+                        </a:xfrm>
+                        <a:prstGeom prst="rect">
+                          <a:avLst/>
+                        </a:prstGeom>
+                        <a:solidFill>
+                          <a:schemeClr val="bg1"/>
+                        </a:solidFill>
+                        <a:ln>
+                          <a:noFill/>
+                        </a:ln>
+                      </wps:spPr>
+                      <wps:style>
+                        <a:lnRef idx="2">
+                          <a:schemeClr val="accent1">
+                            <a:shade val="50000"/>
+                          </a:schemeClr>
+                        </a:lnRef>
+                        <a:fillRef idx="1">
+                          <a:schemeClr val="accent1"/>
+                        </a:fillRef>
+                        <a:effectRef idx="0">
+                          <a:schemeClr val="accent1"/>
+                        </a:effectRef>
+                        <a:fontRef idx="minor">
+                          <a:schemeClr val="lt1"/>
+                        </a:fontRef>
+                      </wps:style>
+                      <wps:bodyPr rot="0" spcFirstLastPara="0" vertOverflow="overflow" horzOverflow="overflow" vert="horz" wrap="square" lIns="91440" tIns="45720" rIns="91440" bIns="45720" numCol="1" spcCol="0" rtlCol="0" fromWordArt="0" anchor="ctr" anchorCtr="0" forceAA="0" compatLnSpc="1">
+                        <a:prstTxWarp prst="textNoShape">
+                          <a:avLst/>
+                        </a:prstTxWarp>
+                        <a:noAutofit/>
+                      </wps:bodyPr>
+                    </wps:wsp>
+                  </a:graphicData>
+                </a:graphic>
+                <wp14:sizeRelH relativeFrom="margin">
+                  <wp14:pctWidth>0</wp14:pctWidth>
+                </wp14:sizeRelH>
+                <wp14:sizeRelV relativeFrom="margin">
+                  <wp14:pctHeight>0</wp14:pctHeight>
+                </wp14:sizeRelV>
+              </wp:anchor>
+            </w:drawing>
+          </mc:Choice>
+          <mc:Fallback>
+            <w:pict>
+              <v:rect w14:anchorId="67CCFCE6" id="Rectangle 12" o:spid="_x0000_s1026" style="position:absolute;margin-left:65.25pt;margin-top:294.75pt;width:277.3pt;height:25pt;z-index:251669504;visibility:visible;mso-wrap-style:square;mso-width-percent:0;mso-height-percent:0;mso-wrap-distance-left:9pt;mso-wrap-distance-top:0;mso-wrap-distance-right:9pt;mso-wrap-distance-bottom:0;mso-position-horizontal:absolute;mso-position-horizontal-relative:text;mso-position-vertical:absolute;mso-position-vertical-relative:text;mso-width-percent:0;mso-height-percent:0;mso-width-relative:margin;mso-height-relative:margin;v-text-anchor:middle" o:gfxdata="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" fillcolor="white [3212]" stroked="f" strokeweight="1pt"/>
+            </w:pict>
+          </mc:Fallback>
+        </mc:AlternateContent>
+      </w:r>
+      <w:r>
+        <w:rPr>
+          <w:noProof/>
+        </w:rPr>
+        <mc:AlternateContent>
+          <mc:Choice Requires="wpg">
+            <w:drawing>
+              <wp:anchor distT="0" distB="0" distL="114300" distR="114300" simplePos="0" relativeHeight="251665408" behindDoc="0" locked="0" layoutInCell="1" allowOverlap="1" wp14:anchorId="2DDAF9AC" wp14:editId="5B64CDC3">
+                <wp:simplePos x="0" y="0"/>
+                <wp:positionH relativeFrom="column">
+                  <wp:posOffset>1125415</wp:posOffset>
+                </wp:positionH>
+                <wp:positionV relativeFrom="paragraph">
+                  <wp:posOffset>1688123</wp:posOffset>
+                </wp:positionV>
+                <wp:extent cx="1773534" cy="2228484"/>
+                <wp:effectExtent l="0" t="0" r="0" b="635"/>
+                <wp:wrapNone/>
+                <wp:docPr id="11" name="Group 11"/>
+                <wp:cNvGraphicFramePr/>
+                <a:graphic xmlns:a="http://schemas.openxmlformats.org/drawingml/2006/main">
+                  <a:graphicData uri="http://schemas.microsoft.com/office/word/2010/wordprocessingGroup">
+                    <wpg:wgp>
+                      <wpg:cNvGrpSpPr/>
+                      <wpg:grpSpPr>
+                        <a:xfrm>
+                          <a:off x="0" y="0"/>
+                          <a:ext cx="1773534" cy="2228484"/>
+                          <a:chOff x="0" y="0"/>
+                          <a:chExt cx="1773534" cy="2228484"/>
+                        </a:xfrm>
+                        <a:gradFill>
+                          <a:gsLst>
+                            <a:gs pos="0">
+                              <a:srgbClr val="36BBF7"/>
+                            </a:gs>
+                            <a:gs pos="100000">
+                              <a:srgbClr val="2CB6F5"/>
+                            </a:gs>
+                          </a:gsLst>
+                          <a:lin ang="5400000" scaled="1"/>
+                        </a:gradFill>
+                      </wpg:grpSpPr>
+                      <wps:wsp>
+                        <wps:cNvPr id="8" name="Isosceles Triangle 8"/>
+                        <wps:cNvSpPr/>
+                        <wps:spPr>
+                          <a:xfrm rot="5400000">
+                            <a:off x="-423880" y="425902"/>
+                            <a:ext cx="2228484" cy="1376680"/>
+                          </a:xfrm>
+                          <a:prstGeom prst="triangle">
+                            <a:avLst>
+                              <a:gd name="adj" fmla="val 62926"/>
+                            </a:avLst>
+                          </a:prstGeom>
+                          <a:grpFill/>
+                          <a:ln>
+                            <a:noFill/>
+                          </a:ln>
+                        </wps:spPr>
+                        <wps:style>
+                          <a:lnRef idx="2">
+                            <a:schemeClr val="accent1">
+                              <a:shade val="50000"/>
+                            </a:schemeClr>
+                          </a:lnRef>
+                          <a:fillRef idx="1">
+                            <a:schemeClr val="accent1"/>
+                          </a:fillRef>
+                          <a:effectRef idx="0">
+                            <a:schemeClr val="accent1"/>
+                          </a:effectRef>
+                          <a:fontRef idx="minor">
+                            <a:schemeClr val="lt1"/>
+                          </a:fontRef>
+                        </wps:style>
+                        <wps:bodyPr rot="0" spcFirstLastPara="0" vertOverflow="overflow" horzOverflow="overflow" vert="horz" wrap="square" lIns="91440" tIns="45720" rIns="91440" bIns="45720" numCol="1" spcCol="0" rtlCol="0" fromWordArt="0" anchor="ctr" anchorCtr="0" forceAA="0" compatLnSpc="1">
+                          <a:prstTxWarp prst="textNoShape">
+                            <a:avLst/>
+                          </a:prstTxWarp>
+                          <a:noAutofit/>
+                        </wps:bodyPr>
+                      </wps:wsp>
+                      <wps:wsp>
+                        <wps:cNvPr id="5" name="Rectangle 5"/>
+                        <wps:cNvSpPr/>
+                        <wps:spPr>
+                          <a:xfrm>
+                            <a:off x="0" y="1381649"/>
+                            <a:ext cx="1773534" cy="673324"/>
+                          </a:xfrm>
+                          <a:prstGeom prst="rect">
+                            <a:avLst/>
+                          </a:prstGeom>
+                          <a:grpFill/>
+                          <a:ln>
+                            <a:noFill/>
+                          </a:ln>
+                        </wps:spPr>
+                        <wps:style>
+                          <a:lnRef idx="2">
+                            <a:schemeClr val="accent1">
+                              <a:shade val="50000"/>
+                            </a:schemeClr>
+                          </a:lnRef>
+                          <a:fillRef idx="1">
+                            <a:schemeClr val="accent1"/>
+                          </a:fillRef>
+                          <a:effectRef idx="0">
+                            <a:schemeClr val="accent1"/>
+                          </a:effectRef>
+                          <a:fontRef idx="minor">
+                            <a:schemeClr val="lt1"/>
+                          </a:fontRef>
+                        </wps:style>
+                        <wps:bodyPr rot="0" spcFirstLastPara="0" vertOverflow="overflow" horzOverflow="overflow" vert="horz" wrap="square" lIns="91440" tIns="45720" rIns="91440" bIns="45720" numCol="1" spcCol="0" rtlCol="0" fromWordArt="0" anchor="ctr" anchorCtr="0" forceAA="0" compatLnSpc="1">
+                          <a:prstTxWarp prst="textNoShape">
+                            <a:avLst/>
+                          </a:prstTxWarp>
+                          <a:noAutofit/>
+                        </wps:bodyPr>
+                      </wps:wsp>
+                    </wpg:wgp>
+                  </a:graphicData>
+                </a:graphic>
+              </wp:anchor>
+            </w:drawing>
+          </mc:Choice>
+          <mc:Fallback>
+            <w:pict>
+              <v:group w14:anchorId="5C582F44" id="Group 11" o:spid="_x0000_s1026" style="position:absolute;margin-left:88.6pt;margin-top:132.9pt;width:139.65pt;height:175.45pt;z-index:251665408" coordsize="17735,22284" o:gfxdata="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">
+                <v:shapetype id="_x0000_t5" coordsize="21600,21600" o:spt="5" adj="10800" path="m@0,l,21600r21600,xe">
+                  <v:stroke joinstyle="miter"/>
+                  <v:formulas>
+                    <v:f eqn="val #0"/>
+                    <v:f eqn="prod #0 1 2"/>
+                    <v:f eqn="sum @1 10800 0"/>
+                  </v:formulas>
+                  <v:path gradientshapeok="t" o:connecttype="custom" o:connectlocs="@0,0;@1,10800;0,21600;10800,21600;21600,21600;@2,10800" textboxrect="0,10800,10800,18000;5400,10800,16200,18000;10800,10800,21600,18000;0,7200,7200,21600;7200,7200,14400,21600;14400,7200,21600,21600"/>
+                  <v:handles>
+                    <v:h position="#0,topLeft" xrange="0,21600"/>
+                  </v:handles>
+                </v:shapetype>
+                <v:shape id="Isosceles Triangle 8" o:spid="_x0000_s1027" type="#_x0000_t5" style="position:absolute;left:-4238;top:4258;width:22284;height:13767;rotation:90;visibility:visible;mso-wrap-style:square;v-text-anchor:middle" o:gfxdata="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" adj="13592" filled="f" stroked="f" strokeweight="1pt"/>
+                <v:rect id="Rectangle 5" o:spid="_x0000_s1028" style="position:absolute;top:13816;width:17735;height:6733;visibility:visible;mso-wrap-style:square;v-text-anchor:middle" o:gfxdata="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" filled="f" stroked="f" strokeweight="1pt"/>
+              </v:group>
+            </w:pict>
+          </mc:Fallback>
+        </mc:AlternateContent>
+      </w:r>
+      <w:r>
+        <w:rPr>
+          <w:noProof/>
+        </w:rPr>
+        <mc:AlternateContent>
+          <mc:Choice Requires="wps">
+            <w:drawing>
+              <wp:anchor distT="0" distB="0" distL="114300" distR="114300" simplePos="0" relativeHeight="251657214" behindDoc="0" locked="0" layoutInCell="1" allowOverlap="1" wp14:anchorId="6B72AFC7" wp14:editId="199CDE61">
+                <wp:simplePos x="0" y="0"/>
+                <wp:positionH relativeFrom="column">
+                  <wp:posOffset>2391508</wp:posOffset>
+                </wp:positionH>
+                <wp:positionV relativeFrom="paragraph">
+                  <wp:posOffset>733530</wp:posOffset>
+                </wp:positionV>
+                <wp:extent cx="1726565" cy="2382632"/>
+                <wp:effectExtent l="0" t="0" r="6985" b="0"/>
                 <wp:wrapNone/>
                 <wp:docPr id="9" name="Freeform: Shape 9"/>
                 <wp:cNvGraphicFramePr/>
@@ -32,7 +261,7 @@
                       <wps:spPr>
                         <a:xfrm>
                           <a:off x="0" y="0"/>
-                          <a:ext cx="1711960" cy="2392680"/>
+                          <a:ext cx="1726565" cy="2382632"/>
                         </a:xfrm>
                         <a:custGeom>
                           <a:avLst/>
@@ -73,6 +302,30 @@
                             <a:gd name="connsiteY4" fmla="*/ 0 h 2027624"/>
                             <a:gd name="connsiteX5" fmla="*/ 0 w 1593571"/>
                             <a:gd name="connsiteY5" fmla="*/ 1520732 h 2027624"/>
+                            <a:gd name="connsiteX0" fmla="*/ 0 w 1607602"/>
+                            <a:gd name="connsiteY0" fmla="*/ 1533506 h 2027624"/>
+                            <a:gd name="connsiteX1" fmla="*/ 494419 w 1607602"/>
+                            <a:gd name="connsiteY1" fmla="*/ 2027624 h 2027624"/>
+                            <a:gd name="connsiteX2" fmla="*/ 1607602 w 1607602"/>
+                            <a:gd name="connsiteY2" fmla="*/ 1292129 h 2027624"/>
+                            <a:gd name="connsiteX3" fmla="*/ 1604289 w 1607602"/>
+                            <a:gd name="connsiteY3" fmla="*/ 457242 h 2027624"/>
+                            <a:gd name="connsiteX4" fmla="*/ 1606581 w 1607602"/>
+                            <a:gd name="connsiteY4" fmla="*/ 0 h 2027624"/>
+                            <a:gd name="connsiteX5" fmla="*/ 0 w 1607602"/>
+                            <a:gd name="connsiteY5" fmla="*/ 1533506 h 2027624"/>
+                            <a:gd name="connsiteX0" fmla="*/ 0 w 1607602"/>
+                            <a:gd name="connsiteY0" fmla="*/ 1533506 h 2019109"/>
+                            <a:gd name="connsiteX1" fmla="*/ 569266 w 1607602"/>
+                            <a:gd name="connsiteY1" fmla="*/ 2019109 h 2019109"/>
+                            <a:gd name="connsiteX2" fmla="*/ 1607602 w 1607602"/>
+                            <a:gd name="connsiteY2" fmla="*/ 1292129 h 2019109"/>
+                            <a:gd name="connsiteX3" fmla="*/ 1604289 w 1607602"/>
+                            <a:gd name="connsiteY3" fmla="*/ 457242 h 2019109"/>
+                            <a:gd name="connsiteX4" fmla="*/ 1606581 w 1607602"/>
+                            <a:gd name="connsiteY4" fmla="*/ 0 h 2019109"/>
+                            <a:gd name="connsiteX5" fmla="*/ 0 w 1607602"/>
+                            <a:gd name="connsiteY5" fmla="*/ 1533506 h 2019109"/>
                           </a:gdLst>
                           <a:ahLst/>
                           <a:cxnLst>
@@ -97,26 +350,26 @@
                           </a:cxnLst>
                           <a:rect l="l" t="t" r="r" b="b"/>
                           <a:pathLst>
-                            <a:path w="1593571" h="2027624">
+                            <a:path w="1607602" h="2019109">
                               <a:moveTo>
-                                <a:pt x="0" y="1520732"/>
+                                <a:pt x="0" y="1533506"/>
                               </a:moveTo>
                               <a:lnTo>
-                                <a:pt x="480388" y="2027624"/>
+                                <a:pt x="569266" y="2019109"/>
                               </a:lnTo>
                               <a:lnTo>
-                                <a:pt x="1593571" y="1292129"/>
+                                <a:pt x="1607602" y="1292129"/>
                               </a:lnTo>
                               <a:cubicBezTo>
-                                <a:pt x="1592467" y="1013833"/>
-                                <a:pt x="1591362" y="735538"/>
-                                <a:pt x="1590258" y="457242"/>
+                                <a:pt x="1606498" y="1013833"/>
+                                <a:pt x="1605393" y="735538"/>
+                                <a:pt x="1604289" y="457242"/>
                               </a:cubicBezTo>
                               <a:lnTo>
-                                <a:pt x="1592550" y="0"/>
+                                <a:pt x="1606581" y="0"/>
                               </a:lnTo>
                               <a:lnTo>
-                                <a:pt x="0" y="1520732"/>
+                                <a:pt x="0" y="1533506"/>
                               </a:lnTo>
                               <a:close/>
                             </a:path>
@@ -167,10 +420,10 @@
           </mc:Choice>
           <mc:Fallback>
             <w:pict>
-              <v:shape w14:anchorId="0F384BF0" id="Freeform: Shape 9" o:spid="_x0000_s1026" style="position:absolute;margin-left:189.6pt;margin-top:57.6pt;width:134.8pt;height:188.4pt;z-index:251658238;visibility:visible;mso-wrap-style:square;mso-width-percent:0;mso-height-percent:0;mso-wrap-distance-left:9pt;mso-wrap-distance-top:0;mso-wrap-distance-right:9pt;mso-wrap-distance-bottom:0;mso-position-horizontal:absolute;mso-position-horizontal-relative:text;mso-position-vertical:absolute;mso-position-vertical-relative:text;mso-width-percent:0;mso-height-percent:0;mso-width-relative:margin;mso-height-relative:margin;v-text-anchor:middle" coordsize="1593571,2027624" o:gfxdata="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" path="m,1520732r480388,506892l1593571,1292129v-1104,-278296,-2209,-556591,-3313,-834887l1592550,,,1520732xe" fillcolor="black [3213]" stroked="f" strokeweight="1pt">
+              <v:shape w14:anchorId="265778DD" id="Freeform: Shape 9" o:spid="_x0000_s1026" style="position:absolute;margin-left:188.3pt;margin-top:57.75pt;width:135.95pt;height:187.6pt;z-index:251657214;visibility:visible;mso-wrap-style:square;mso-width-percent:0;mso-height-percent:0;mso-wrap-distance-left:9pt;mso-wrap-distance-top:0;mso-wrap-distance-right:9pt;mso-wrap-distance-bottom:0;mso-position-horizontal:absolute;mso-position-horizontal-relative:text;mso-position-vertical:absolute;mso-position-vertical-relative:text;mso-width-percent:0;mso-height-percent:0;mso-width-relative:margin;mso-height-relative:margin;v-text-anchor:middle" coordsize="1607602,2019109" o:gfxdata="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" path="m,1533506r569266,485603l1607602,1292129v-1104,-278296,-2209,-556591,-3313,-834887l1606581,,,1533506xe" fillcolor="black [3213]" stroked="f" strokeweight="1pt">
                 <v:fill opacity="6682f"/>
                 <v:stroke joinstyle="miter"/>
-                <v:path arrowok="t" o:connecttype="custom" o:connectlocs="0,1794527;516077,2392680;1711960,1524766;1708401,539564;1710863,0;0,1794527" o:connectangles="0,0,0,0,0,0"/>
+                <v:path arrowok="t" o:connecttype="custom" o:connectlocs="0,1809600;611392,2382632;1726565,1524766;1723007,539564;1725468,0;0,1809600" o:connectangles="0,0,0,0,0,0"/>
               </v:shape>
             </w:pict>
           </mc:Fallback>
@@ -183,16 +436,230 @@
         <mc:AlternateContent>
           <mc:Choice Requires="wps">
             <w:drawing>
-              <wp:anchor distT="0" distB="0" distL="114300" distR="114300" simplePos="0" relativeHeight="251661312" behindDoc="0" locked="0" layoutInCell="1" allowOverlap="1" wp14:anchorId="7C3CF8E1" wp14:editId="4A24D782">
+              <wp:anchor distT="0" distB="0" distL="114300" distR="114300" simplePos="0" relativeHeight="251668480" behindDoc="0" locked="0" layoutInCell="1" allowOverlap="1" wp14:anchorId="615A89B2" wp14:editId="2EEC1636">
                 <wp:simplePos x="0" y="0"/>
                 <wp:positionH relativeFrom="column">
-                  <wp:posOffset>2120265</wp:posOffset>
+                  <wp:posOffset>1793631</wp:posOffset>
                 </wp:positionH>
                 <wp:positionV relativeFrom="paragraph">
-                  <wp:posOffset>1664335</wp:posOffset>
+                  <wp:posOffset>1627833</wp:posOffset>
                 </wp:positionV>
-                <wp:extent cx="1831975" cy="386715"/>
-                <wp:effectExtent l="0" t="590550" r="0" b="584835"/>
+                <wp:extent cx="2331720" cy="2130251"/>
+                <wp:effectExtent l="0" t="0" r="0" b="3810"/>
+                <wp:wrapNone/>
+                <wp:docPr id="7" name="Right Triangle 7"/>
+                <wp:cNvGraphicFramePr/>
+                <a:graphic xmlns:a="http://schemas.openxmlformats.org/drawingml/2006/main">
+                  <a:graphicData uri="http://schemas.microsoft.com/office/word/2010/wordprocessingShape">
+                    <wps:wsp>
+                      <wps:cNvSpPr/>
+                      <wps:spPr>
+                        <a:xfrm flipH="1">
+                          <a:off x="0" y="0"/>
+                          <a:ext cx="2331720" cy="2130251"/>
+                        </a:xfrm>
+                        <a:custGeom>
+                          <a:avLst/>
+                          <a:gdLst>
+                            <a:gd name="connsiteX0" fmla="*/ 0 w 2919730"/>
+                            <a:gd name="connsiteY0" fmla="*/ 1838960 h 1838960"/>
+                            <a:gd name="connsiteX1" fmla="*/ 0 w 2919730"/>
+                            <a:gd name="connsiteY1" fmla="*/ 0 h 1838960"/>
+                            <a:gd name="connsiteX2" fmla="*/ 2919730 w 2919730"/>
+                            <a:gd name="connsiteY2" fmla="*/ 1838960 h 1838960"/>
+                            <a:gd name="connsiteX3" fmla="*/ 0 w 2919730"/>
+                            <a:gd name="connsiteY3" fmla="*/ 1838960 h 1838960"/>
+                            <a:gd name="connsiteX0" fmla="*/ 0 w 2919730"/>
+                            <a:gd name="connsiteY0" fmla="*/ 2036687 h 2036687"/>
+                            <a:gd name="connsiteX1" fmla="*/ 0 w 2919730"/>
+                            <a:gd name="connsiteY1" fmla="*/ 0 h 2036687"/>
+                            <a:gd name="connsiteX2" fmla="*/ 2919730 w 2919730"/>
+                            <a:gd name="connsiteY2" fmla="*/ 2036687 h 2036687"/>
+                            <a:gd name="connsiteX3" fmla="*/ 0 w 2919730"/>
+                            <a:gd name="connsiteY3" fmla="*/ 2036687 h 2036687"/>
+                            <a:gd name="connsiteX0" fmla="*/ 0 w 2477602"/>
+                            <a:gd name="connsiteY0" fmla="*/ 2036687 h 2036687"/>
+                            <a:gd name="connsiteX1" fmla="*/ 0 w 2477602"/>
+                            <a:gd name="connsiteY1" fmla="*/ 0 h 2036687"/>
+                            <a:gd name="connsiteX2" fmla="*/ 2477602 w 2477602"/>
+                            <a:gd name="connsiteY2" fmla="*/ 2031662 h 2036687"/>
+                            <a:gd name="connsiteX3" fmla="*/ 0 w 2477602"/>
+                            <a:gd name="connsiteY3" fmla="*/ 2036687 h 2036687"/>
+                            <a:gd name="connsiteX0" fmla="*/ 0 w 2477602"/>
+                            <a:gd name="connsiteY0" fmla="*/ 2076886 h 2076886"/>
+                            <a:gd name="connsiteX1" fmla="*/ 0 w 2477602"/>
+                            <a:gd name="connsiteY1" fmla="*/ 0 h 2076886"/>
+                            <a:gd name="connsiteX2" fmla="*/ 2477602 w 2477602"/>
+                            <a:gd name="connsiteY2" fmla="*/ 2071861 h 2076886"/>
+                            <a:gd name="connsiteX3" fmla="*/ 0 w 2477602"/>
+                            <a:gd name="connsiteY3" fmla="*/ 2076886 h 2076886"/>
+                            <a:gd name="connsiteX0" fmla="*/ 0 w 2477602"/>
+                            <a:gd name="connsiteY0" fmla="*/ 2117087 h 2117087"/>
+                            <a:gd name="connsiteX1" fmla="*/ 6526 w 2477602"/>
+                            <a:gd name="connsiteY1" fmla="*/ 0 h 2117087"/>
+                            <a:gd name="connsiteX2" fmla="*/ 2477602 w 2477602"/>
+                            <a:gd name="connsiteY2" fmla="*/ 2112062 h 2117087"/>
+                            <a:gd name="connsiteX3" fmla="*/ 0 w 2477602"/>
+                            <a:gd name="connsiteY3" fmla="*/ 2117087 h 2117087"/>
+                            <a:gd name="connsiteX0" fmla="*/ 0 w 2477602"/>
+                            <a:gd name="connsiteY0" fmla="*/ 2137190 h 2137190"/>
+                            <a:gd name="connsiteX1" fmla="*/ 6526 w 2477602"/>
+                            <a:gd name="connsiteY1" fmla="*/ 0 h 2137190"/>
+                            <a:gd name="connsiteX2" fmla="*/ 2477602 w 2477602"/>
+                            <a:gd name="connsiteY2" fmla="*/ 2132165 h 2137190"/>
+                            <a:gd name="connsiteX3" fmla="*/ 0 w 2477602"/>
+                            <a:gd name="connsiteY3" fmla="*/ 2137190 h 2137190"/>
+                            <a:gd name="connsiteX0" fmla="*/ 0 w 2392175"/>
+                            <a:gd name="connsiteY0" fmla="*/ 2137190 h 2137190"/>
+                            <a:gd name="connsiteX1" fmla="*/ 6526 w 2392175"/>
+                            <a:gd name="connsiteY1" fmla="*/ 0 h 2137190"/>
+                            <a:gd name="connsiteX2" fmla="*/ 2392175 w 2392175"/>
+                            <a:gd name="connsiteY2" fmla="*/ 2127140 h 2137190"/>
+                            <a:gd name="connsiteX3" fmla="*/ 0 w 2392175"/>
+                            <a:gd name="connsiteY3" fmla="*/ 2137190 h 2137190"/>
+                            <a:gd name="connsiteX0" fmla="*/ 0 w 2331881"/>
+                            <a:gd name="connsiteY0" fmla="*/ 2137190 h 2137190"/>
+                            <a:gd name="connsiteX1" fmla="*/ 6526 w 2331881"/>
+                            <a:gd name="connsiteY1" fmla="*/ 0 h 2137190"/>
+                            <a:gd name="connsiteX2" fmla="*/ 2331881 w 2331881"/>
+                            <a:gd name="connsiteY2" fmla="*/ 2127140 h 2137190"/>
+                            <a:gd name="connsiteX3" fmla="*/ 0 w 2331881"/>
+                            <a:gd name="connsiteY3" fmla="*/ 2137190 h 2137190"/>
+                          </a:gdLst>
+                          <a:ahLst/>
+                          <a:cxnLst>
+                            <a:cxn ang="0">
+                              <a:pos x="connsiteX0" y="connsiteY0"/>
+                            </a:cxn>
+                            <a:cxn ang="0">
+                              <a:pos x="connsiteX1" y="connsiteY1"/>
+                            </a:cxn>
+                            <a:cxn ang="0">
+                              <a:pos x="connsiteX2" y="connsiteY2"/>
+                            </a:cxn>
+                            <a:cxn ang="0">
+                              <a:pos x="connsiteX3" y="connsiteY3"/>
+                            </a:cxn>
+                          </a:cxnLst>
+                          <a:rect l="l" t="t" r="r" b="b"/>
+                          <a:pathLst>
+                            <a:path w="2331881" h="2137190">
+                              <a:moveTo>
+                                <a:pt x="0" y="2137190"/>
+                              </a:moveTo>
+                              <a:cubicBezTo>
+                                <a:pt x="2175" y="1431494"/>
+                                <a:pt x="4351" y="705696"/>
+                                <a:pt x="6526" y="0"/>
+                              </a:cubicBezTo>
+                              <a:lnTo>
+                                <a:pt x="2331881" y="2127140"/>
+                              </a:lnTo>
+                              <a:lnTo>
+                                <a:pt x="0" y="2137190"/>
+                              </a:lnTo>
+                              <a:close/>
+                            </a:path>
+                          </a:pathLst>
+                        </a:custGeom>
+                        <a:gradFill>
+                          <a:gsLst>
+                            <a:gs pos="0">
+                              <a:srgbClr val="88D6FA"/>
+                            </a:gs>
+                            <a:gs pos="100000">
+                              <a:srgbClr val="88D6FA">
+                                <a:lumMod val="96000"/>
+                              </a:srgbClr>
+                            </a:gs>
+                          </a:gsLst>
+                          <a:lin ang="5400000" scaled="1"/>
+                        </a:gradFill>
+                        <a:ln>
+                          <a:noFill/>
+                        </a:ln>
+                      </wps:spPr>
+                      <wps:style>
+                        <a:lnRef idx="2">
+                          <a:schemeClr val="accent1">
+                            <a:shade val="50000"/>
+                          </a:schemeClr>
+                        </a:lnRef>
+                        <a:fillRef idx="1">
+                          <a:schemeClr val="accent1"/>
+                        </a:fillRef>
+                        <a:effectRef idx="0">
+                          <a:schemeClr val="accent1"/>
+                        </a:effectRef>
+                        <a:fontRef idx="minor">
+                          <a:schemeClr val="lt1"/>
+                        </a:fontRef>
+                      </wps:style>
+                      <wps:txbx>
+                        <w:txbxContent>
+                          <w:p>
+                            <w:pPr>
+                              <w:jc w:val="center"/>
+                            </w:pPr>
+                          </w:p>
+                        </w:txbxContent>
+                      </wps:txbx>
+                      <wps:bodyPr rot="0" spcFirstLastPara="0" vertOverflow="overflow" horzOverflow="overflow" vert="horz" wrap="square" lIns="91440" tIns="45720" rIns="91440" bIns="45720" numCol="1" spcCol="0" rtlCol="0" fromWordArt="0" anchor="ctr" anchorCtr="0" forceAA="0" compatLnSpc="1">
+                        <a:prstTxWarp prst="textNoShape">
+                          <a:avLst/>
+                        </a:prstTxWarp>
+                        <a:noAutofit/>
+                      </wps:bodyPr>
+                    </wps:wsp>
+                  </a:graphicData>
+                </a:graphic>
+                <wp14:sizeRelH relativeFrom="margin">
+                  <wp14:pctWidth>0</wp14:pctWidth>
+                </wp14:sizeRelH>
+                <wp14:sizeRelV relativeFrom="margin">
+                  <wp14:pctHeight>0</wp14:pctHeight>
+                </wp14:sizeRelV>
+              </wp:anchor>
+            </w:drawing>
+          </mc:Choice>
+          <mc:Fallback>
+            <w:pict>
+              <v:shape w14:anchorId="615A89B2" id="Right Triangle 7" o:spid="_x0000_s1026" style="position:absolute;margin-left:141.25pt;margin-top:128.2pt;width:183.6pt;height:167.75pt;flip:x;z-index:251668480;visibility:visible;mso-wrap-style:square;mso-width-percent:0;mso-height-percent:0;mso-wrap-distance-left:9pt;mso-wrap-distance-top:0;mso-wrap-distance-right:9pt;mso-wrap-distance-bottom:0;mso-position-horizontal:absolute;mso-position-horizontal-relative:text;mso-position-vertical:absolute;mso-position-vertical-relative:text;mso-width-percent:0;mso-height-percent:0;mso-width-relative:margin;mso-height-relative:margin;v-text-anchor:middle" coordsize="2331881,2137190" o:spt="100" o:gfxdata="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" adj="-11796480,,5400" path="m,2137190c2175,1431494,4351,705696,6526,l2331881,2127140,,2137190xe" fillcolor="#88d6fa" stroked="f" strokeweight="1pt">
+                <v:fill color2="#79d1f9" focus="100%" type="gradient"/>
+                <v:stroke joinstyle="miter"/>
+                <v:formulas/>
+                <v:path arrowok="t" o:connecttype="custom" o:connectlocs="0,2130251;6526,0;2331720,2120234;0,2130251" o:connectangles="0,0,0,0" textboxrect="0,0,2331881,2137190"/>
+                <v:textbox>
+                  <w:txbxContent>
+                    <w:p>
+                      <w:pPr>
+                        <w:jc w:val="center"/>
+                      </w:pPr>
+                    </w:p>
+                  </w:txbxContent>
+                </v:textbox>
+              </v:shape>
+            </w:pict>
+          </mc:Fallback>
+        </mc:AlternateContent>
+      </w:r>
+      <w:r>
+        <w:rPr>
+          <w:noProof/>
+        </w:rPr>
+        <mc:AlternateContent>
+          <mc:Choice Requires="wps">
+            <w:drawing>
+              <wp:anchor distT="0" distB="0" distL="114300" distR="114300" simplePos="0" relativeHeight="251660288" behindDoc="0" locked="0" layoutInCell="1" allowOverlap="1" wp14:anchorId="6D9730C7" wp14:editId="429194E1">
+                <wp:simplePos x="0" y="0"/>
+                <wp:positionH relativeFrom="column">
+                  <wp:posOffset>2141939</wp:posOffset>
+                </wp:positionH>
+                <wp:positionV relativeFrom="paragraph">
+                  <wp:posOffset>1719715</wp:posOffset>
+                </wp:positionV>
+                <wp:extent cx="1671932" cy="386715"/>
+                <wp:effectExtent l="0" t="533400" r="0" b="527685"/>
                 <wp:wrapNone/>
                 <wp:docPr id="4" name="Rectangle 4"/>
                 <wp:cNvGraphicFramePr/>
@@ -203,7 +670,7 @@
                       <wps:spPr>
                         <a:xfrm rot="19005021">
                           <a:off x="0" y="0"/>
-                          <a:ext cx="1831975" cy="386715"/>
+                          <a:ext cx="1671932" cy="386715"/>
                         </a:xfrm>
                         <a:prstGeom prst="rect">
                           <a:avLst/>
@@ -251,7 +718,7 @@
           </mc:Choice>
           <mc:Fallback>
             <w:pict>
-              <v:rect w14:anchorId="099ACA49" id="Rectangle 4" o:spid="_x0000_s1026" style="position:absolute;margin-left:166.95pt;margin-top:131.05pt;width:144.25pt;height:30.45pt;rotation:-2834409fd;z-index:251661312;visibility:visible;mso-wrap-style:square;mso-width-percent:0;mso-height-percent:0;mso-wrap-distance-left:9pt;mso-wrap-distance-top:0;mso-wrap-distance-right:9pt;mso-wrap-distance-bottom:0;mso-position-horizontal:absolute;mso-position-horizontal-relative:text;mso-position-vertical:absolute;mso-position-vertical-relative:text;mso-width-percent:0;mso-height-percent:0;mso-width-relative:margin;mso-height-relative:margin;v-text-anchor:middle" o:gfxdata="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" fillcolor="#e4e4e4" stroked="f" strokeweight="1pt"/>
+              <v:rect w14:anchorId="70709E7D" id="Rectangle 4" o:spid="_x0000_s1026" style="position:absolute;margin-left:168.65pt;margin-top:135.4pt;width:131.65pt;height:30.45pt;rotation:-2834409fd;z-index:251660288;visibility:visible;mso-wrap-style:square;mso-width-percent:0;mso-height-percent:0;mso-wrap-distance-left:9pt;mso-wrap-distance-top:0;mso-wrap-distance-right:9pt;mso-wrap-distance-bottom:0;mso-position-horizontal:absolute;mso-position-horizontal-relative:text;mso-position-vertical:absolute;mso-position-vertical-relative:text;mso-width-percent:0;mso-height-percent:0;mso-width-relative:margin;mso-height-relative:margin;v-text-anchor:middle" o:gfxdata="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" fillcolor="#e4e4e4" stroked="f" strokeweight="1pt"/>
             </w:pict>
           </mc:Fallback>
         </mc:AlternateContent>
@@ -263,7 +730,7 @@
         <mc:AlternateContent>
           <mc:Choice Requires="wps">
             <w:drawing>
-              <wp:anchor distT="0" distB="0" distL="114300" distR="114300" simplePos="0" relativeHeight="251659264" behindDoc="0" locked="0" layoutInCell="1" allowOverlap="1">
+              <wp:anchor distT="0" distB="0" distL="114300" distR="114300" simplePos="0" relativeHeight="251658240" behindDoc="0" locked="0" layoutInCell="1" allowOverlap="1" wp14:anchorId="4A5029E3" wp14:editId="0B1B045E">
                 <wp:simplePos x="0" y="0"/>
                 <wp:positionH relativeFrom="column">
                   <wp:posOffset>1777365</wp:posOffset>
@@ -331,11 +798,13 @@
           </mc:Choice>
           <mc:Fallback>
             <w:pict>
-              <v:rect w14:anchorId="4B01908E" id="Rectangle 3" o:spid="_x0000_s1026" style="position:absolute;margin-left:139.95pt;margin-top:159.45pt;width:76.75pt;height:24.95pt;rotation:2987239fd;z-index:251659264;visibility:visible;mso-wrap-style:square;mso-width-percent:0;mso-height-percent:0;mso-wrap-distance-left:9pt;mso-wrap-distance-top:0;mso-wrap-distance-right:9pt;mso-wrap-distance-bottom:0;mso-position-horizontal:absolute;mso-position-horizontal-relative:text;mso-position-vertical:absolute;mso-position-vertical-relative:text;mso-width-percent:0;mso-height-percent:0;mso-width-relative:margin;mso-height-relative:margin;v-text-anchor:middle" o:gfxdata="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" fillcolor="#e4e4e4" stroked="f" strokeweight="1pt"/>
+              <v:rect w14:anchorId="38683791" id="Rectangle 3" o:spid="_x0000_s1026" style="position:absolute;margin-left:139.95pt;margin-top:159.45pt;width:76.75pt;height:24.95pt;rotation:2987239fd;z-index:251658240;visibility:visible;mso-wrap-style:square;mso-width-percent:0;mso-height-percent:0;mso-wrap-distance-left:9pt;mso-wrap-distance-top:0;mso-wrap-distance-right:9pt;mso-wrap-distance-bottom:0;mso-position-horizontal:absolute;mso-position-horizontal-relative:text;mso-position-vertical:absolute;mso-position-vertical-relative:text;mso-width-percent:0;mso-height-percent:0;mso-width-relative:margin;mso-height-relative:margin;v-text-anchor:middle" o:gfxdata="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" fillcolor="#e4e4e4" stroked="f" strokeweight="1pt"/>
             </w:pict>
           </mc:Fallback>
         </mc:AlternateContent>
       </w:r>
+      <w:bookmarkStart w:id="0" w:name="_Hlk486099128"/>
+      <w:bookmarkEnd w:id="0"/>
       <w:r>
         <w:rPr>
           <w:noProof/>
@@ -343,207 +812,7 @@
         <mc:AlternateContent>
           <mc:Choice Requires="wps">
             <w:drawing>
-              <wp:anchor distT="0" distB="0" distL="114300" distR="114300" simplePos="0" relativeHeight="251663360" behindDoc="0" locked="0" layoutInCell="1" allowOverlap="1">
-                <wp:simplePos x="0" y="0"/>
-                <wp:positionH relativeFrom="column">
-                  <wp:posOffset>922865</wp:posOffset>
-                </wp:positionH>
-                <wp:positionV relativeFrom="paragraph">
-                  <wp:posOffset>2175934</wp:posOffset>
-                </wp:positionV>
-                <wp:extent cx="1865173" cy="1465051"/>
-                <wp:effectExtent l="0" t="9525" r="0" b="0"/>
-                <wp:wrapNone/>
-                <wp:docPr id="8" name="Isosceles Triangle 8"/>
-                <wp:cNvGraphicFramePr/>
-                <a:graphic xmlns:a="http://schemas.openxmlformats.org/drawingml/2006/main">
-                  <a:graphicData uri="http://schemas.microsoft.com/office/word/2010/wordprocessingShape">
-                    <wps:wsp>
-                      <wps:cNvSpPr/>
-                      <wps:spPr>
-                        <a:xfrm rot="5400000">
-                          <a:off x="0" y="0"/>
-                          <a:ext cx="1865173" cy="1465051"/>
-                        </a:xfrm>
-                        <a:prstGeom prst="triangle">
-                          <a:avLst/>
-                        </a:prstGeom>
-                        <a:gradFill>
-                          <a:gsLst>
-                            <a:gs pos="0">
-                              <a:srgbClr val="36BBF7"/>
-                            </a:gs>
-                            <a:gs pos="100000">
-                              <a:srgbClr val="2CB6F5"/>
-                            </a:gs>
-                          </a:gsLst>
-                          <a:lin ang="5400000" scaled="1"/>
-                        </a:gradFill>
-                        <a:ln>
-                          <a:noFill/>
-                        </a:ln>
-                      </wps:spPr>
-                      <wps:style>
-                        <a:lnRef idx="2">
-                          <a:schemeClr val="accent1">
-                            <a:shade val="50000"/>
-                          </a:schemeClr>
-                        </a:lnRef>
-                        <a:fillRef idx="1">
-                          <a:schemeClr val="accent1"/>
-                        </a:fillRef>
-                        <a:effectRef idx="0">
-                          <a:schemeClr val="accent1"/>
-                        </a:effectRef>
-                        <a:fontRef idx="minor">
-                          <a:schemeClr val="lt1"/>
-                        </a:fontRef>
-                      </wps:style>
-                      <wps:bodyPr rot="0" spcFirstLastPara="0" vertOverflow="overflow" horzOverflow="overflow" vert="horz" wrap="square" lIns="91440" tIns="45720" rIns="91440" bIns="45720" numCol="1" spcCol="0" rtlCol="0" fromWordArt="0" anchor="ctr" anchorCtr="0" forceAA="0" compatLnSpc="1">
-                        <a:prstTxWarp prst="textNoShape">
-                          <a:avLst/>
-                        </a:prstTxWarp>
-                        <a:noAutofit/>
-                      </wps:bodyPr>
-                    </wps:wsp>
-                  </a:graphicData>
-                </a:graphic>
-                <wp14:sizeRelH relativeFrom="margin">
-                  <wp14:pctWidth>0</wp14:pctWidth>
-                </wp14:sizeRelH>
-                <wp14:sizeRelV relativeFrom="margin">
-                  <wp14:pctHeight>0</wp14:pctHeight>
-                </wp14:sizeRelV>
-              </wp:anchor>
-            </w:drawing>
-          </mc:Choice>
-          <mc:Fallback>
-            <w:pict>
-              <v:shapetype w14:anchorId="1C1B93B2" id="_x0000_t5" coordsize="21600,21600" o:spt="5" adj="10800" path="m@0,l,21600r21600,xe">
-                <v:stroke joinstyle="miter"/>
-                <v:formulas>
-                  <v:f eqn="val #0"/>
-                  <v:f eqn="prod #0 1 2"/>
-                  <v:f eqn="sum @1 10800 0"/>
-                </v:formulas>
-                <v:path gradientshapeok="t" o:connecttype="custom" o:connectlocs="@0,0;@1,10800;0,21600;10800,21600;21600,21600;@2,10800" textboxrect="0,10800,10800,18000;5400,10800,16200,18000;10800,10800,21600,18000;0,7200,7200,21600;7200,7200,14400,21600;14400,7200,21600,21600"/>
-                <v:handles>
-                  <v:h position="#0,topLeft" xrange="0,21600"/>
-                </v:handles>
-              </v:shapetype>
-              <v:shape id="Isosceles Triangle 8" o:spid="_x0000_s1026" type="#_x0000_t5" style="position:absolute;margin-left:72.65pt;margin-top:171.35pt;width:146.85pt;height:115.35pt;rotation:90;z-index:251663360;visibility:visible;mso-wrap-style:square;mso-width-percent:0;mso-height-percent:0;mso-wrap-distance-left:9pt;mso-wrap-distance-top:0;mso-wrap-distance-right:9pt;mso-wrap-distance-bottom:0;mso-position-horizontal:absolute;mso-position-horizontal-relative:text;mso-position-vertical:absolute;mso-position-vertical-relative:text;mso-width-percent:0;mso-height-percent:0;mso-width-relative:margin;mso-height-relative:margin;v-text-anchor:middle" o:gfxdata="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" fillcolor="#36bbf7" stroked="f" strokeweight="1pt">
-                <v:fill color2="#2cb6f5" focus="100%" type="gradient"/>
-              </v:shape>
-            </w:pict>
-          </mc:Fallback>
-        </mc:AlternateContent>
-      </w:r>
-      <w:r>
-        <w:rPr>
-          <w:noProof/>
-        </w:rPr>
-        <mc:AlternateContent>
-          <mc:Choice Requires="wps">
-            <w:drawing>
-              <wp:anchor distT="0" distB="0" distL="114300" distR="114300" simplePos="0" relativeHeight="251664384" behindDoc="0" locked="0" layoutInCell="1" allowOverlap="1">
-                <wp:simplePos x="0" y="0"/>
-                <wp:positionH relativeFrom="column">
-                  <wp:posOffset>1206910</wp:posOffset>
-                </wp:positionH>
-                <wp:positionV relativeFrom="paragraph">
-                  <wp:posOffset>1924665</wp:posOffset>
-                </wp:positionV>
-                <wp:extent cx="2920016" cy="1838960"/>
-                <wp:effectExtent l="0" t="0" r="0" b="8890"/>
-                <wp:wrapNone/>
-                <wp:docPr id="7" name="Right Triangle 7"/>
-                <wp:cNvGraphicFramePr/>
-                <a:graphic xmlns:a="http://schemas.openxmlformats.org/drawingml/2006/main">
-                  <a:graphicData uri="http://schemas.microsoft.com/office/word/2010/wordprocessingShape">
-                    <wps:wsp>
-                      <wps:cNvSpPr/>
-                      <wps:spPr>
-                        <a:xfrm flipH="1">
-                          <a:off x="0" y="0"/>
-                          <a:ext cx="2920016" cy="1838960"/>
-                        </a:xfrm>
-                        <a:prstGeom prst="rtTriangle">
-                          <a:avLst/>
-                        </a:prstGeom>
-                        <a:gradFill>
-                          <a:gsLst>
-                            <a:gs pos="0">
-                              <a:srgbClr val="88D6FA"/>
-                            </a:gs>
-                            <a:gs pos="100000">
-                              <a:srgbClr val="88D6FA">
-                                <a:lumMod val="96000"/>
-                              </a:srgbClr>
-                            </a:gs>
-                          </a:gsLst>
-                          <a:lin ang="5400000" scaled="1"/>
-                        </a:gradFill>
-                        <a:ln>
-                          <a:noFill/>
-                        </a:ln>
-                      </wps:spPr>
-                      <wps:style>
-                        <a:lnRef idx="2">
-                          <a:schemeClr val="accent1">
-                            <a:shade val="50000"/>
-                          </a:schemeClr>
-                        </a:lnRef>
-                        <a:fillRef idx="1">
-                          <a:schemeClr val="accent1"/>
-                        </a:fillRef>
-                        <a:effectRef idx="0">
-                          <a:schemeClr val="accent1"/>
-                        </a:effectRef>
-                        <a:fontRef idx="minor">
-                          <a:schemeClr val="lt1"/>
-                        </a:fontRef>
-                      </wps:style>
-                      <wps:bodyPr rot="0" spcFirstLastPara="0" vertOverflow="overflow" horzOverflow="overflow" vert="horz" wrap="square" lIns="91440" tIns="45720" rIns="91440" bIns="45720" numCol="1" spcCol="0" rtlCol="0" fromWordArt="0" anchor="ctr" anchorCtr="0" forceAA="0" compatLnSpc="1">
-                        <a:prstTxWarp prst="textNoShape">
-                          <a:avLst/>
-                        </a:prstTxWarp>
-                        <a:noAutofit/>
-                      </wps:bodyPr>
-                    </wps:wsp>
-                  </a:graphicData>
-                </a:graphic>
-                <wp14:sizeRelH relativeFrom="margin">
-                  <wp14:pctWidth>0</wp14:pctWidth>
-                </wp14:sizeRelH>
-                <wp14:sizeRelV relativeFrom="margin">
-                  <wp14:pctHeight>0</wp14:pctHeight>
-                </wp14:sizeRelV>
-              </wp:anchor>
-            </w:drawing>
-          </mc:Choice>
-          <mc:Fallback>
-            <w:pict>
-              <v:shapetype w14:anchorId="003B11EE" id="_x0000_t6" coordsize="21600,21600" o:spt="6" path="m,l,21600r21600,xe">
-                <v:stroke joinstyle="miter"/>
-                <v:path gradientshapeok="t" o:connecttype="custom" o:connectlocs="0,0;0,10800;0,21600;10800,21600;21600,21600;10800,10800" textboxrect="1800,12600,12600,19800"/>
-              </v:shapetype>
-              <v:shape id="Right Triangle 7" o:spid="_x0000_s1026" type="#_x0000_t6" style="position:absolute;margin-left:95.05pt;margin-top:151.55pt;width:229.9pt;height:144.8pt;flip:x;z-index:251664384;visibility:visible;mso-wrap-style:square;mso-width-percent:0;mso-height-percent:0;mso-wrap-distance-left:9pt;mso-wrap-distance-top:0;mso-wrap-distance-right:9pt;mso-wrap-distance-bottom:0;mso-position-horizontal:absolute;mso-position-horizontal-relative:text;mso-position-vertical:absolute;mso-position-vertical-relative:text;mso-width-percent:0;mso-height-percent:0;mso-width-relative:margin;mso-height-relative:margin;v-text-anchor:middle" o:gfxdata="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" fillcolor="#88d6fa" stroked="f" strokeweight="1pt">
-                <v:fill color2="#79d1f9" focus="100%" type="gradient"/>
-              </v:shape>
-            </w:pict>
-          </mc:Fallback>
-        </mc:AlternateContent>
-      </w:r>
-      <w:bookmarkStart w:id="1" w:name="_Hlk486099128"/>
-      <w:bookmarkEnd w:id="1"/>
-      <w:r>
-        <w:rPr>
-          <w:noProof/>
-        </w:rPr>
-        <mc:AlternateContent>
-          <mc:Choice Requires="wps">
-            <w:drawing>
-              <wp:anchor distT="0" distB="0" distL="114300" distR="114300" simplePos="0" relativeHeight="251657214" behindDoc="0" locked="0" layoutInCell="1" allowOverlap="1">
+              <wp:anchor distT="0" distB="0" distL="114300" distR="114300" simplePos="0" relativeHeight="251656190" behindDoc="0" locked="0" layoutInCell="1" allowOverlap="1" wp14:anchorId="595D2EB3" wp14:editId="26834199">
                 <wp:simplePos x="0" y="0"/>
                 <wp:positionH relativeFrom="column">
                   <wp:posOffset>1123950</wp:posOffset>
@@ -619,7 +888,7 @@
           </mc:Choice>
           <mc:Fallback>
             <w:pict>
-              <v:rect w14:anchorId="74D94652" id="Rectangle 1" o:spid="_x0000_s1026" style="position:absolute;margin-left:88.5pt;margin-top:57.5pt;width:236pt;height:237.5pt;z-index:251657214;visibility:visible;mso-wrap-style:square;mso-width-percent:0;mso-height-percent:0;mso-wrap-distance-left:9pt;mso-wrap-distance-top:0;mso-wrap-distance-right:9pt;mso-wrap-distance-bottom:0;mso-position-horizontal:absolute;mso-position-horizontal-relative:text;mso-position-vertical:absolute;mso-position-vertical-relative:text;mso-width-percent:0;mso-height-percent:0;mso-width-relative:margin;mso-height-relative:margin;v-text-anchor:middle" o:gfxdata="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" fillcolor="#3869d2" stroked="f" strokeweight="1pt">
+              <v:rect w14:anchorId="7C39E181" id="Rectangle 1" o:spid="_x0000_s1026" style="position:absolute;margin-left:88.5pt;margin-top:57.5pt;width:236pt;height:237.5pt;z-index:251656190;visibility:visible;mso-wrap-style:square;mso-width-percent:0;mso-height-percent:0;mso-wrap-distance-left:9pt;mso-wrap-distance-top:0;mso-wrap-distance-right:9pt;mso-wrap-distance-bottom:0;mso-position-horizontal:absolute;mso-position-horizontal-relative:text;mso-position-vertical:absolute;mso-position-vertical-relative:text;mso-width-percent:0;mso-height-percent:0;mso-width-relative:margin;mso-height-relative:margin;v-text-anchor:middle" o:gfxdata="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" fillcolor="#3869d2" stroked="f" strokeweight="1pt">
                 <v:fill color2="#355fc9" angle="180" focus="100%" type="gradient">
                   <o:fill v:ext="view" type="gradientUnscaled"/>
                 </v:fill>
@@ -640,7 +909,7 @@
 </file>
 
 <file path=word/styles.xml><?xml version="1.0" encoding="utf-8"?>
-<w:styles xmlns:mc="http://schemas.openxmlformats.org/markup-compatibility/2006" xmlns:r="http://schemas.openxmlformats.org/officeDocument/2006/relationships" xmlns:w="http://schemas.openxmlformats.org/wordprocessingml/2006/main" xmlns:w14="http://schemas.microsoft.com/office/word/2010/wordml" xmlns:w15="http://schemas.microsoft.com/office/word/2012/wordml" xmlns:w16se="http://schemas.microsoft.com/office/word/2015/wordml/symex" mc:Ignorable="w14 w15 w16se">
+<w:styles xmlns:mc="http://schemas.openxmlformats.org/markup-compatibility/2006" xmlns:r="http://schemas.openxmlformats.org/officeDocument/2006/relationships" xmlns:w="http://schemas.openxmlformats.org/wordprocessingml/2006/main" xmlns:w14="http://schemas.microsoft.com/office/word/2010/wordml" xmlns:w15="http://schemas.microsoft.com/office/word/2012/wordml" xmlns:w16cex="http://schemas.microsoft.com/office/word/2018/wordml/cex" xmlns:w16cid="http://schemas.microsoft.com/office/word/2016/wordml/cid" xmlns:w16="http://schemas.microsoft.com/office/word/2018/wordml" xmlns:w16sdtdh="http://schemas.microsoft.com/office/word/2020/wordml/sdtdatahash" xmlns:w16se="http://schemas.microsoft.com/office/word/2015/wordml/symex" mc:Ignorable="w14 w15 w16se w16cid w16 w16cex w16sdtdh">
   <w:docDefaults>
     <w:rPrDefault>
       <w:rPr>
@@ -656,7 +925,7 @@
       </w:pPr>
     </w:pPrDefault>
   </w:docDefaults>
-  <w:latentStyles w:defLockedState="0" w:defUIPriority="99" w:defSemiHidden="0" w:defUnhideWhenUsed="0" w:defQFormat="0" w:count="374">
+  <w:latentStyles w:defLockedState="0" w:defUIPriority="99" w:defSemiHidden="0" w:defUnhideWhenUsed="0" w:defQFormat="0" w:count="376">
     <w:lsdException w:name="Normal" w:uiPriority="0" w:qFormat="1"/>
     <w:lsdException w:name="heading 1" w:uiPriority="9" w:qFormat="1"/>
     <w:lsdException w:name="heading 2" w:semiHidden="1" w:uiPriority="9" w:unhideWhenUsed="1" w:qFormat="1"/>
@@ -762,7 +1031,6 @@
     <w:lsdException w:name="HTML Sample" w:semiHidden="1" w:unhideWhenUsed="1"/>
     <w:lsdException w:name="HTML Typewriter" w:semiHidden="1" w:unhideWhenUsed="1"/>
     <w:lsdException w:name="HTML Variable" w:semiHidden="1" w:unhideWhenUsed="1"/>
-    <w:lsdException w:name="Normal Table" w:semiHidden="1" w:unhideWhenUsed="1"/>
     <w:lsdException w:name="annotation subject" w:semiHidden="1" w:unhideWhenUsed="1"/>
     <w:lsdException w:name="No List" w:semiHidden="1" w:unhideWhenUsed="1"/>
     <w:lsdException w:name="Outline List 1" w:semiHidden="1" w:unhideWhenUsed="1"/>
@@ -808,11 +1076,9 @@
     <w:lsdException w:name="Table Subtle 1" w:semiHidden="1" w:unhideWhenUsed="1"/>
     <w:lsdException w:name="Table Subtle 2" w:semiHidden="1" w:unhideWhenUsed="1"/>
     <w:lsdException w:name="Table Web 1" w:semiHidden="1" w:unhideWhenUsed="1"/>
-    <w:lsdException w:name="Table Web 2" w:semiHidden="1" w:unhideWhenUsed="1"/>
     <w:lsdException w:name="Table Web 3" w:semiHidden="1" w:unhideWhenUsed="1"/>
     <w:lsdException w:name="Balloon Text" w:semiHidden="1" w:unhideWhenUsed="1"/>
     <w:lsdException w:name="Table Grid" w:uiPriority="39"/>
-    <w:lsdException w:name="Table Theme" w:semiHidden="1" w:unhideWhenUsed="1"/>
     <w:lsdException w:name="Placeholder Text" w:semiHidden="1"/>
     <w:lsdException w:name="No Spacing" w:uiPriority="1" w:qFormat="1"/>
     <w:lsdException w:name="Light Shading" w:uiPriority="60"/>
@@ -1031,6 +1297,8 @@
     <w:lsdException w:name="Mention" w:semiHidden="1" w:unhideWhenUsed="1"/>
     <w:lsdException w:name="Smart Hyperlink" w:semiHidden="1" w:unhideWhenUsed="1"/>
     <w:lsdException w:name="Hashtag" w:semiHidden="1" w:unhideWhenUsed="1"/>
+    <w:lsdException w:name="Unresolved Mention" w:semiHidden="1" w:unhideWhenUsed="1"/>
+    <w:lsdException w:name="Smart Link" w:semiHidden="1" w:unhideWhenUsed="1"/>
   </w:latentStyles>
   <w:style w:type="paragraph" w:default="1" w:styleId="Normal">
     <w:name w:val="Normal"/>

</xml_diff>